<commit_message>
Código de Fer de CSV
</commit_message>
<xml_diff>
--- a/Base_datos.docx
+++ b/Base_datos.docx
@@ -102,14 +102,14 @@
         </w:tblCellMar>
       </w:tblPr>
       <w:tblGrid>
-        <w:gridCol w:w="4819"/>
+        <w:gridCol w:w="4818"/>
         <w:gridCol w:w="4819"/>
       </w:tblGrid>
       <w:tr>
         <w:trPr/>
         <w:tc>
           <w:tcPr>
-            <w:tcW w:w="4819" w:type="dxa"/>
+            <w:tcW w:w="4818" w:type="dxa"/>
             <w:tcBorders>
               <w:top w:val="single" w:sz="4" w:space="0" w:color="000000"/>
               <w:left w:val="single" w:sz="4" w:space="0" w:color="000000"/>
@@ -119,6 +119,7 @@
           <w:p>
             <w:pPr>
               <w:pStyle w:val="Contenidodelatabla"/>
+              <w:widowControl w:val="false"/>
               <w:bidi w:val="0"/>
               <w:jc w:val="left"/>
               <w:rPr>
@@ -149,6 +150,7 @@
           <w:p>
             <w:pPr>
               <w:pStyle w:val="Contenidodelatabla"/>
+              <w:widowControl w:val="false"/>
               <w:bidi w:val="0"/>
               <w:jc w:val="left"/>
               <w:rPr>
@@ -173,36 +175,38 @@
         <w:trPr/>
         <w:tc>
           <w:tcPr>
-            <w:tcW w:w="4819" w:type="dxa"/>
-            <w:tcBorders>
-              <w:left w:val="single" w:sz="4" w:space="0" w:color="000000"/>
-              <w:bottom w:val="single" w:sz="4" w:space="0" w:color="000000"/>
-            </w:tcBorders>
-          </w:tcPr>
-          <w:p>
-            <w:pPr>
-              <w:pStyle w:val="Contenidodelatabla"/>
-              <w:bidi w:val="0"/>
-              <w:jc w:val="left"/>
-              <w:rPr/>
-            </w:pPr>
-            <w:r>
-              <w:rPr/>
-            </w:r>
-          </w:p>
-        </w:tc>
-        <w:tc>
-          <w:tcPr>
-            <w:tcW w:w="4819" w:type="dxa"/>
-            <w:tcBorders>
-              <w:left w:val="single" w:sz="4" w:space="0" w:color="000000"/>
-              <w:bottom w:val="single" w:sz="4" w:space="0" w:color="000000"/>
-              <w:right w:val="single" w:sz="4" w:space="0" w:color="000000"/>
-            </w:tcBorders>
-          </w:tcPr>
-          <w:p>
-            <w:pPr>
-              <w:pStyle w:val="Contenidodelatabla"/>
+            <w:tcW w:w="4818" w:type="dxa"/>
+            <w:tcBorders>
+              <w:left w:val="single" w:sz="4" w:space="0" w:color="000000"/>
+              <w:bottom w:val="single" w:sz="4" w:space="0" w:color="000000"/>
+            </w:tcBorders>
+          </w:tcPr>
+          <w:p>
+            <w:pPr>
+              <w:pStyle w:val="Contenidodelatabla"/>
+              <w:widowControl w:val="false"/>
+              <w:bidi w:val="0"/>
+              <w:jc w:val="left"/>
+              <w:rPr/>
+            </w:pPr>
+            <w:r>
+              <w:rPr/>
+            </w:r>
+          </w:p>
+        </w:tc>
+        <w:tc>
+          <w:tcPr>
+            <w:tcW w:w="4819" w:type="dxa"/>
+            <w:tcBorders>
+              <w:left w:val="single" w:sz="4" w:space="0" w:color="000000"/>
+              <w:bottom w:val="single" w:sz="4" w:space="0" w:color="000000"/>
+              <w:right w:val="single" w:sz="4" w:space="0" w:color="000000"/>
+            </w:tcBorders>
+          </w:tcPr>
+          <w:p>
+            <w:pPr>
+              <w:pStyle w:val="Contenidodelatabla"/>
+              <w:widowControl w:val="false"/>
               <w:bidi w:val="0"/>
               <w:jc w:val="left"/>
               <w:rPr/>
@@ -218,15 +222,16 @@
         <w:trPr/>
         <w:tc>
           <w:tcPr>
-            <w:tcW w:w="4819" w:type="dxa"/>
-            <w:tcBorders>
-              <w:left w:val="single" w:sz="4" w:space="0" w:color="000000"/>
-              <w:bottom w:val="single" w:sz="4" w:space="0" w:color="000000"/>
-            </w:tcBorders>
-          </w:tcPr>
-          <w:p>
-            <w:pPr>
-              <w:pStyle w:val="Contenidodelatabla"/>
+            <w:tcW w:w="4818" w:type="dxa"/>
+            <w:tcBorders>
+              <w:left w:val="single" w:sz="4" w:space="0" w:color="000000"/>
+              <w:bottom w:val="single" w:sz="4" w:space="0" w:color="000000"/>
+            </w:tcBorders>
+          </w:tcPr>
+          <w:p>
+            <w:pPr>
+              <w:pStyle w:val="Contenidodelatabla"/>
+              <w:widowControl w:val="false"/>
               <w:bidi w:val="0"/>
               <w:jc w:val="left"/>
               <w:rPr/>
@@ -249,6 +254,7 @@
           <w:p>
             <w:pPr>
               <w:pStyle w:val="Contenidodelatabla"/>
+              <w:widowControl w:val="false"/>
               <w:bidi w:val="0"/>
               <w:jc w:val="left"/>
               <w:rPr/>
@@ -264,15 +270,16 @@
         <w:trPr/>
         <w:tc>
           <w:tcPr>
-            <w:tcW w:w="4819" w:type="dxa"/>
-            <w:tcBorders>
-              <w:left w:val="single" w:sz="4" w:space="0" w:color="000000"/>
-              <w:bottom w:val="single" w:sz="4" w:space="0" w:color="000000"/>
-            </w:tcBorders>
-          </w:tcPr>
-          <w:p>
-            <w:pPr>
-              <w:pStyle w:val="Contenidodelatabla"/>
+            <w:tcW w:w="4818" w:type="dxa"/>
+            <w:tcBorders>
+              <w:left w:val="single" w:sz="4" w:space="0" w:color="000000"/>
+              <w:bottom w:val="single" w:sz="4" w:space="0" w:color="000000"/>
+            </w:tcBorders>
+          </w:tcPr>
+          <w:p>
+            <w:pPr>
+              <w:pStyle w:val="Contenidodelatabla"/>
+              <w:widowControl w:val="false"/>
               <w:bidi w:val="0"/>
               <w:jc w:val="left"/>
               <w:rPr/>
@@ -295,6 +302,7 @@
           <w:p>
             <w:pPr>
               <w:pStyle w:val="Contenidodelatabla"/>
+              <w:widowControl w:val="false"/>
               <w:bidi w:val="0"/>
               <w:jc w:val="left"/>
               <w:rPr/>
@@ -310,15 +318,16 @@
         <w:trPr/>
         <w:tc>
           <w:tcPr>
-            <w:tcW w:w="4819" w:type="dxa"/>
-            <w:tcBorders>
-              <w:left w:val="single" w:sz="4" w:space="0" w:color="000000"/>
-              <w:bottom w:val="single" w:sz="4" w:space="0" w:color="000000"/>
-            </w:tcBorders>
-          </w:tcPr>
-          <w:p>
-            <w:pPr>
-              <w:pStyle w:val="Contenidodelatabla"/>
+            <w:tcW w:w="4818" w:type="dxa"/>
+            <w:tcBorders>
+              <w:left w:val="single" w:sz="4" w:space="0" w:color="000000"/>
+              <w:bottom w:val="single" w:sz="4" w:space="0" w:color="000000"/>
+            </w:tcBorders>
+          </w:tcPr>
+          <w:p>
+            <w:pPr>
+              <w:pStyle w:val="Contenidodelatabla"/>
+              <w:widowControl w:val="false"/>
               <w:bidi w:val="0"/>
               <w:jc w:val="left"/>
               <w:rPr/>
@@ -341,6 +350,7 @@
           <w:p>
             <w:pPr>
               <w:pStyle w:val="Contenidodelatabla"/>
+              <w:widowControl w:val="false"/>
               <w:bidi w:val="0"/>
               <w:jc w:val="left"/>
               <w:rPr/>
@@ -356,15 +366,16 @@
         <w:trPr/>
         <w:tc>
           <w:tcPr>
-            <w:tcW w:w="4819" w:type="dxa"/>
-            <w:tcBorders>
-              <w:left w:val="single" w:sz="4" w:space="0" w:color="000000"/>
-              <w:bottom w:val="single" w:sz="4" w:space="0" w:color="000000"/>
-            </w:tcBorders>
-          </w:tcPr>
-          <w:p>
-            <w:pPr>
-              <w:pStyle w:val="Contenidodelatabla"/>
+            <w:tcW w:w="4818" w:type="dxa"/>
+            <w:tcBorders>
+              <w:left w:val="single" w:sz="4" w:space="0" w:color="000000"/>
+              <w:bottom w:val="single" w:sz="4" w:space="0" w:color="000000"/>
+            </w:tcBorders>
+          </w:tcPr>
+          <w:p>
+            <w:pPr>
+              <w:pStyle w:val="Contenidodelatabla"/>
+              <w:widowControl w:val="false"/>
               <w:bidi w:val="0"/>
               <w:jc w:val="left"/>
               <w:rPr/>
@@ -387,6 +398,7 @@
           <w:p>
             <w:pPr>
               <w:pStyle w:val="Contenidodelatabla"/>
+              <w:widowControl w:val="false"/>
               <w:bidi w:val="0"/>
               <w:jc w:val="left"/>
               <w:rPr/>
@@ -402,15 +414,16 @@
         <w:trPr/>
         <w:tc>
           <w:tcPr>
-            <w:tcW w:w="4819" w:type="dxa"/>
-            <w:tcBorders>
-              <w:left w:val="single" w:sz="4" w:space="0" w:color="000000"/>
-              <w:bottom w:val="single" w:sz="4" w:space="0" w:color="000000"/>
-            </w:tcBorders>
-          </w:tcPr>
-          <w:p>
-            <w:pPr>
-              <w:pStyle w:val="Contenidodelatabla"/>
+            <w:tcW w:w="4818" w:type="dxa"/>
+            <w:tcBorders>
+              <w:left w:val="single" w:sz="4" w:space="0" w:color="000000"/>
+              <w:bottom w:val="single" w:sz="4" w:space="0" w:color="000000"/>
+            </w:tcBorders>
+          </w:tcPr>
+          <w:p>
+            <w:pPr>
+              <w:pStyle w:val="Contenidodelatabla"/>
+              <w:widowControl w:val="false"/>
               <w:bidi w:val="0"/>
               <w:jc w:val="left"/>
               <w:rPr/>
@@ -433,6 +446,7 @@
           <w:p>
             <w:pPr>
               <w:pStyle w:val="Contenidodelatabla"/>
+              <w:widowControl w:val="false"/>
               <w:bidi w:val="0"/>
               <w:jc w:val="left"/>
               <w:rPr/>
@@ -448,15 +462,16 @@
         <w:trPr/>
         <w:tc>
           <w:tcPr>
-            <w:tcW w:w="4819" w:type="dxa"/>
-            <w:tcBorders>
-              <w:left w:val="single" w:sz="4" w:space="0" w:color="000000"/>
-              <w:bottom w:val="single" w:sz="4" w:space="0" w:color="000000"/>
-            </w:tcBorders>
-          </w:tcPr>
-          <w:p>
-            <w:pPr>
-              <w:pStyle w:val="Contenidodelatabla"/>
+            <w:tcW w:w="4818" w:type="dxa"/>
+            <w:tcBorders>
+              <w:left w:val="single" w:sz="4" w:space="0" w:color="000000"/>
+              <w:bottom w:val="single" w:sz="4" w:space="0" w:color="000000"/>
+            </w:tcBorders>
+          </w:tcPr>
+          <w:p>
+            <w:pPr>
+              <w:pStyle w:val="Contenidodelatabla"/>
+              <w:widowControl w:val="false"/>
               <w:bidi w:val="0"/>
               <w:jc w:val="left"/>
               <w:rPr/>
@@ -479,6 +494,7 @@
           <w:p>
             <w:pPr>
               <w:pStyle w:val="Contenidodelatabla"/>
+              <w:widowControl w:val="false"/>
               <w:bidi w:val="0"/>
               <w:jc w:val="left"/>
               <w:rPr/>
@@ -511,27 +527,19 @@
       </w:pPr>
       <w:r>
         <w:rPr/>
-        <w:t xml:space="preserve">* </w:t>
-      </w:r>
-      <w:r>
-        <w:rPr/>
-        <w:t>Tener en cuenta que apellidos o razon_social sea diferente a ‘NULL’ para grabarlo</w:t>
-      </w:r>
-    </w:p>
-    <w:p>
-      <w:pPr>
-        <w:pStyle w:val="Normal"/>
-        <w:bidi w:val="0"/>
-        <w:jc w:val="left"/>
-        <w:rPr/>
-      </w:pPr>
-      <w:r>
-        <w:rPr/>
-        <w:t xml:space="preserve">** </w:t>
-      </w:r>
-      <w:r>
-        <w:rPr/>
-        <w:t xml:space="preserve">Añadir (FORM) por delante del comentario. </w:t>
+        <w:t>* Tener en cuenta que apellidos o razon_social sea diferente a ‘NULL’ para grabarlo</w:t>
+      </w:r>
+    </w:p>
+    <w:p>
+      <w:pPr>
+        <w:pStyle w:val="Normal"/>
+        <w:bidi w:val="0"/>
+        <w:jc w:val="left"/>
+        <w:rPr/>
+      </w:pPr>
+      <w:r>
+        <w:rPr/>
+        <w:t xml:space="preserve">** Añadir (FORM) por delante del comentario. </w:t>
       </w:r>
     </w:p>
     <w:p>
@@ -599,6 +607,7 @@
           <w:p>
             <w:pPr>
               <w:pStyle w:val="Normal"/>
+              <w:widowControl w:val="false"/>
               <w:bidi w:val="0"/>
               <w:jc w:val="left"/>
               <w:rPr/>
@@ -611,6 +620,7 @@
           <w:p>
             <w:pPr>
               <w:pStyle w:val="Normal"/>
+              <w:widowControl w:val="false"/>
               <w:bidi w:val="0"/>
               <w:jc w:val="left"/>
               <w:rPr/>
@@ -622,13 +632,22 @@
           <w:p>
             <w:pPr>
               <w:pStyle w:val="Normal"/>
-              <w:bidi w:val="0"/>
-              <w:jc w:val="left"/>
-              <w:rPr/>
-            </w:pPr>
-            <w:r>
-              <w:rPr/>
-              <w:t>TIPO: salesiano / asociación / interesados bolsa / cliente / proveedor / fct / colaborador / otras empresas / interesado / ayuntamiento. PDB es cod idempresa &gt; 3000 (</w:t>
+              <w:widowControl w:val="false"/>
+              <w:bidi w:val="0"/>
+              <w:jc w:val="left"/>
+              <w:rPr/>
+            </w:pPr>
+            <w:r>
+              <w:rPr/>
+              <w:t xml:space="preserve">TIPO: salesiano / asociación / interesados bolsa / cliente / proveedor / fct / colaborador / otras empresas / interesado / </w:t>
+            </w:r>
+            <w:r>
+              <w:rPr/>
+              <w:t xml:space="preserve">dual / </w:t>
+            </w:r>
+            <w:r>
+              <w:rPr/>
+              <w:t>ayuntamiento. PDB es cod idempresa &gt; 3000 (</w:t>
             </w:r>
             <w:r>
               <w:rPr>
@@ -746,14 +765,14 @@
         </w:tblCellMar>
       </w:tblPr>
       <w:tblGrid>
-        <w:gridCol w:w="4819"/>
+        <w:gridCol w:w="4818"/>
         <w:gridCol w:w="4819"/>
       </w:tblGrid>
       <w:tr>
         <w:trPr/>
         <w:tc>
           <w:tcPr>
-            <w:tcW w:w="4819" w:type="dxa"/>
+            <w:tcW w:w="4818" w:type="dxa"/>
             <w:tcBorders>
               <w:top w:val="single" w:sz="4" w:space="0" w:color="000000"/>
               <w:left w:val="single" w:sz="4" w:space="0" w:color="000000"/>
@@ -763,6 +782,7 @@
           <w:p>
             <w:pPr>
               <w:pStyle w:val="Contenidodelatabla"/>
+              <w:widowControl w:val="false"/>
               <w:bidi w:val="0"/>
               <w:jc w:val="left"/>
               <w:rPr>
@@ -793,6 +813,7 @@
           <w:p>
             <w:pPr>
               <w:pStyle w:val="Contenidodelatabla"/>
+              <w:widowControl w:val="false"/>
               <w:bidi w:val="0"/>
               <w:jc w:val="left"/>
               <w:rPr>
@@ -817,7 +838,7 @@
         <w:trPr/>
         <w:tc>
           <w:tcPr>
-            <w:tcW w:w="4819" w:type="dxa"/>
+            <w:tcW w:w="4818" w:type="dxa"/>
             <w:tcBorders>
               <w:left w:val="single" w:sz="4" w:space="0" w:color="000000"/>
               <w:bottom w:val="single" w:sz="4" w:space="0" w:color="000000"/>
@@ -849,6 +870,7 @@
           <w:p>
             <w:pPr>
               <w:pStyle w:val="Contenidodelatabla"/>
+              <w:widowControl w:val="false"/>
               <w:bidi w:val="0"/>
               <w:jc w:val="left"/>
               <w:rPr/>
@@ -864,7 +886,7 @@
         <w:trPr/>
         <w:tc>
           <w:tcPr>
-            <w:tcW w:w="4819" w:type="dxa"/>
+            <w:tcW w:w="4818" w:type="dxa"/>
             <w:tcBorders>
               <w:left w:val="single" w:sz="4" w:space="0" w:color="000000"/>
               <w:bottom w:val="single" w:sz="4" w:space="0" w:color="000000"/>
@@ -896,6 +918,7 @@
           <w:p>
             <w:pPr>
               <w:pStyle w:val="Contenidodelatabla"/>
+              <w:widowControl w:val="false"/>
               <w:bidi w:val="0"/>
               <w:jc w:val="left"/>
               <w:rPr/>
@@ -911,15 +934,16 @@
         <w:trPr/>
         <w:tc>
           <w:tcPr>
-            <w:tcW w:w="4819" w:type="dxa"/>
-            <w:tcBorders>
-              <w:left w:val="single" w:sz="4" w:space="0" w:color="000000"/>
-              <w:bottom w:val="single" w:sz="4" w:space="0" w:color="000000"/>
-            </w:tcBorders>
-          </w:tcPr>
-          <w:p>
-            <w:pPr>
-              <w:pStyle w:val="Contenidodelatabla"/>
+            <w:tcW w:w="4818" w:type="dxa"/>
+            <w:tcBorders>
+              <w:left w:val="single" w:sz="4" w:space="0" w:color="000000"/>
+              <w:bottom w:val="single" w:sz="4" w:space="0" w:color="000000"/>
+            </w:tcBorders>
+          </w:tcPr>
+          <w:p>
+            <w:pPr>
+              <w:pStyle w:val="Contenidodelatabla"/>
+              <w:widowControl w:val="false"/>
               <w:bidi w:val="0"/>
               <w:jc w:val="left"/>
               <w:rPr/>
@@ -942,6 +966,7 @@
           <w:p>
             <w:pPr>
               <w:pStyle w:val="Contenidodelatabla"/>
+              <w:widowControl w:val="false"/>
               <w:bidi w:val="0"/>
               <w:jc w:val="left"/>
               <w:rPr/>
@@ -957,15 +982,16 @@
         <w:trPr/>
         <w:tc>
           <w:tcPr>
-            <w:tcW w:w="4819" w:type="dxa"/>
-            <w:tcBorders>
-              <w:left w:val="single" w:sz="4" w:space="0" w:color="000000"/>
-              <w:bottom w:val="single" w:sz="4" w:space="0" w:color="000000"/>
-            </w:tcBorders>
-          </w:tcPr>
-          <w:p>
-            <w:pPr>
-              <w:pStyle w:val="Contenidodelatabla"/>
+            <w:tcW w:w="4818" w:type="dxa"/>
+            <w:tcBorders>
+              <w:left w:val="single" w:sz="4" w:space="0" w:color="000000"/>
+              <w:bottom w:val="single" w:sz="4" w:space="0" w:color="000000"/>
+            </w:tcBorders>
+          </w:tcPr>
+          <w:p>
+            <w:pPr>
+              <w:pStyle w:val="Contenidodelatabla"/>
+              <w:widowControl w:val="false"/>
               <w:bidi w:val="0"/>
               <w:jc w:val="left"/>
               <w:rPr/>
@@ -988,6 +1014,7 @@
           <w:p>
             <w:pPr>
               <w:pStyle w:val="Contenidodelatabla"/>
+              <w:widowControl w:val="false"/>
               <w:bidi w:val="0"/>
               <w:jc w:val="left"/>
               <w:rPr/>
@@ -1003,15 +1030,16 @@
         <w:trPr/>
         <w:tc>
           <w:tcPr>
-            <w:tcW w:w="4819" w:type="dxa"/>
-            <w:tcBorders>
-              <w:left w:val="single" w:sz="4" w:space="0" w:color="000000"/>
-              <w:bottom w:val="single" w:sz="4" w:space="0" w:color="000000"/>
-            </w:tcBorders>
-          </w:tcPr>
-          <w:p>
-            <w:pPr>
-              <w:pStyle w:val="Contenidodelatabla"/>
+            <w:tcW w:w="4818" w:type="dxa"/>
+            <w:tcBorders>
+              <w:left w:val="single" w:sz="4" w:space="0" w:color="000000"/>
+              <w:bottom w:val="single" w:sz="4" w:space="0" w:color="000000"/>
+            </w:tcBorders>
+          </w:tcPr>
+          <w:p>
+            <w:pPr>
+              <w:pStyle w:val="Contenidodelatabla"/>
+              <w:widowControl w:val="false"/>
               <w:bidi w:val="0"/>
               <w:jc w:val="left"/>
               <w:rPr/>
@@ -1034,6 +1062,7 @@
           <w:p>
             <w:pPr>
               <w:pStyle w:val="Contenidodelatabla"/>
+              <w:widowControl w:val="false"/>
               <w:bidi w:val="0"/>
               <w:jc w:val="left"/>
               <w:rPr/>
@@ -1049,15 +1078,16 @@
         <w:trPr/>
         <w:tc>
           <w:tcPr>
-            <w:tcW w:w="4819" w:type="dxa"/>
-            <w:tcBorders>
-              <w:left w:val="single" w:sz="4" w:space="0" w:color="000000"/>
-              <w:bottom w:val="single" w:sz="4" w:space="0" w:color="000000"/>
-            </w:tcBorders>
-          </w:tcPr>
-          <w:p>
-            <w:pPr>
-              <w:pStyle w:val="Contenidodelatabla"/>
+            <w:tcW w:w="4818" w:type="dxa"/>
+            <w:tcBorders>
+              <w:left w:val="single" w:sz="4" w:space="0" w:color="000000"/>
+              <w:bottom w:val="single" w:sz="4" w:space="0" w:color="000000"/>
+            </w:tcBorders>
+          </w:tcPr>
+          <w:p>
+            <w:pPr>
+              <w:pStyle w:val="Contenidodelatabla"/>
+              <w:widowControl w:val="false"/>
               <w:bidi w:val="0"/>
               <w:jc w:val="left"/>
               <w:rPr/>
@@ -1080,6 +1110,7 @@
           <w:p>
             <w:pPr>
               <w:pStyle w:val="Contenidodelatabla"/>
+              <w:widowControl w:val="false"/>
               <w:bidi w:val="0"/>
               <w:jc w:val="left"/>
               <w:rPr/>
@@ -1095,15 +1126,16 @@
         <w:trPr/>
         <w:tc>
           <w:tcPr>
-            <w:tcW w:w="4819" w:type="dxa"/>
-            <w:tcBorders>
-              <w:left w:val="single" w:sz="4" w:space="0" w:color="000000"/>
-              <w:bottom w:val="single" w:sz="4" w:space="0" w:color="000000"/>
-            </w:tcBorders>
-          </w:tcPr>
-          <w:p>
-            <w:pPr>
-              <w:pStyle w:val="Contenidodelatabla"/>
+            <w:tcW w:w="4818" w:type="dxa"/>
+            <w:tcBorders>
+              <w:left w:val="single" w:sz="4" w:space="0" w:color="000000"/>
+              <w:bottom w:val="single" w:sz="4" w:space="0" w:color="000000"/>
+            </w:tcBorders>
+          </w:tcPr>
+          <w:p>
+            <w:pPr>
+              <w:pStyle w:val="Contenidodelatabla"/>
+              <w:widowControl w:val="false"/>
               <w:bidi w:val="0"/>
               <w:jc w:val="left"/>
               <w:rPr/>
@@ -1126,6 +1158,7 @@
           <w:p>
             <w:pPr>
               <w:pStyle w:val="Contenidodelatabla"/>
+              <w:widowControl w:val="false"/>
               <w:bidi w:val="0"/>
               <w:jc w:val="left"/>
               <w:rPr/>
@@ -1141,15 +1174,16 @@
         <w:trPr/>
         <w:tc>
           <w:tcPr>
-            <w:tcW w:w="4819" w:type="dxa"/>
-            <w:tcBorders>
-              <w:left w:val="single" w:sz="4" w:space="0" w:color="000000"/>
-              <w:bottom w:val="single" w:sz="4" w:space="0" w:color="000000"/>
-            </w:tcBorders>
-          </w:tcPr>
-          <w:p>
-            <w:pPr>
-              <w:pStyle w:val="Contenidodelatabla"/>
+            <w:tcW w:w="4818" w:type="dxa"/>
+            <w:tcBorders>
+              <w:left w:val="single" w:sz="4" w:space="0" w:color="000000"/>
+              <w:bottom w:val="single" w:sz="4" w:space="0" w:color="000000"/>
+            </w:tcBorders>
+          </w:tcPr>
+          <w:p>
+            <w:pPr>
+              <w:pStyle w:val="Contenidodelatabla"/>
+              <w:widowControl w:val="false"/>
               <w:bidi w:val="0"/>
               <w:jc w:val="left"/>
               <w:rPr/>
@@ -1172,6 +1206,7 @@
           <w:p>
             <w:pPr>
               <w:pStyle w:val="Contenidodelatabla"/>
+              <w:widowControl w:val="false"/>
               <w:bidi w:val="0"/>
               <w:jc w:val="left"/>
               <w:rPr/>
@@ -1187,15 +1222,16 @@
         <w:trPr/>
         <w:tc>
           <w:tcPr>
-            <w:tcW w:w="4819" w:type="dxa"/>
-            <w:tcBorders>
-              <w:left w:val="single" w:sz="4" w:space="0" w:color="000000"/>
-              <w:bottom w:val="single" w:sz="4" w:space="0" w:color="000000"/>
-            </w:tcBorders>
-          </w:tcPr>
-          <w:p>
-            <w:pPr>
-              <w:pStyle w:val="Contenidodelatabla"/>
+            <w:tcW w:w="4818" w:type="dxa"/>
+            <w:tcBorders>
+              <w:left w:val="single" w:sz="4" w:space="0" w:color="000000"/>
+              <w:bottom w:val="single" w:sz="4" w:space="0" w:color="000000"/>
+            </w:tcBorders>
+          </w:tcPr>
+          <w:p>
+            <w:pPr>
+              <w:pStyle w:val="Contenidodelatabla"/>
+              <w:widowControl w:val="false"/>
               <w:bidi w:val="0"/>
               <w:jc w:val="left"/>
               <w:rPr/>
@@ -1218,6 +1254,7 @@
           <w:p>
             <w:pPr>
               <w:pStyle w:val="Contenidodelatabla"/>
+              <w:widowControl w:val="false"/>
               <w:bidi w:val="0"/>
               <w:jc w:val="left"/>
               <w:rPr/>
@@ -1255,13 +1292,7 @@
         <w:rPr>
           <w:shd w:fill="FFFF00" w:val="clear"/>
         </w:rPr>
-        <w:t xml:space="preserve">*** </w:t>
-      </w:r>
-      <w:r>
-        <w:rPr>
-          <w:shd w:fill="FFFF00" w:val="clear"/>
-        </w:rPr>
-        <w:t xml:space="preserve">Añadir &amp; / FORM y quizá el tipo que está arriba </w:t>
+        <w:t xml:space="preserve">*** Añadir &amp; / FORM y quizá el tipo que está arriba </w:t>
       </w:r>
     </w:p>
     <w:p>
@@ -1356,6 +1387,7 @@
           <w:p>
             <w:pPr>
               <w:pStyle w:val="Normal"/>
+              <w:widowControl w:val="false"/>
               <w:bidi w:val="0"/>
               <w:jc w:val="left"/>
               <w:rPr/>
@@ -1368,6 +1400,7 @@
           <w:p>
             <w:pPr>
               <w:pStyle w:val="Normal"/>
+              <w:widowControl w:val="false"/>
               <w:bidi w:val="0"/>
               <w:jc w:val="left"/>
               <w:rPr/>
@@ -1379,6 +1412,7 @@
           <w:p>
             <w:pPr>
               <w:pStyle w:val="Normal"/>
+              <w:widowControl w:val="false"/>
               <w:bidi w:val="0"/>
               <w:jc w:val="left"/>
               <w:rPr/>
@@ -1583,14 +1617,14 @@
         </w:tblCellMar>
       </w:tblPr>
       <w:tblGrid>
-        <w:gridCol w:w="4819"/>
+        <w:gridCol w:w="4818"/>
         <w:gridCol w:w="4819"/>
       </w:tblGrid>
       <w:tr>
         <w:trPr/>
         <w:tc>
           <w:tcPr>
-            <w:tcW w:w="4819" w:type="dxa"/>
+            <w:tcW w:w="4818" w:type="dxa"/>
             <w:tcBorders>
               <w:top w:val="single" w:sz="4" w:space="0" w:color="000000"/>
               <w:left w:val="single" w:sz="4" w:space="0" w:color="000000"/>
@@ -1600,6 +1634,7 @@
           <w:p>
             <w:pPr>
               <w:pStyle w:val="Contenidodelatabla"/>
+              <w:widowControl w:val="false"/>
               <w:bidi w:val="0"/>
               <w:jc w:val="left"/>
               <w:rPr>
@@ -1630,6 +1665,7 @@
           <w:p>
             <w:pPr>
               <w:pStyle w:val="Contenidodelatabla"/>
+              <w:widowControl w:val="false"/>
               <w:bidi w:val="0"/>
               <w:jc w:val="left"/>
               <w:rPr>
@@ -1655,7 +1691,7 @@
         <w:trPr/>
         <w:tc>
           <w:tcPr>
-            <w:tcW w:w="4819" w:type="dxa"/>
+            <w:tcW w:w="4818" w:type="dxa"/>
             <w:tcBorders>
               <w:left w:val="single" w:sz="4" w:space="0" w:color="000000"/>
               <w:bottom w:val="single" w:sz="4" w:space="0" w:color="000000"/>
@@ -1687,6 +1723,7 @@
           <w:p>
             <w:pPr>
               <w:pStyle w:val="Contenidodelatabla"/>
+              <w:widowControl w:val="false"/>
               <w:bidi w:val="0"/>
               <w:jc w:val="left"/>
               <w:rPr/>
@@ -1702,7 +1739,7 @@
         <w:trPr/>
         <w:tc>
           <w:tcPr>
-            <w:tcW w:w="4819" w:type="dxa"/>
+            <w:tcW w:w="4818" w:type="dxa"/>
             <w:tcBorders>
               <w:left w:val="single" w:sz="4" w:space="0" w:color="000000"/>
               <w:bottom w:val="single" w:sz="4" w:space="0" w:color="000000"/>
@@ -1734,6 +1771,7 @@
           <w:p>
             <w:pPr>
               <w:pStyle w:val="Contenidodelatabla"/>
+              <w:widowControl w:val="false"/>
               <w:bidi w:val="0"/>
               <w:jc w:val="left"/>
               <w:rPr/>
@@ -1749,15 +1787,16 @@
         <w:trPr/>
         <w:tc>
           <w:tcPr>
-            <w:tcW w:w="4819" w:type="dxa"/>
-            <w:tcBorders>
-              <w:left w:val="single" w:sz="4" w:space="0" w:color="000000"/>
-              <w:bottom w:val="single" w:sz="4" w:space="0" w:color="000000"/>
-            </w:tcBorders>
-          </w:tcPr>
-          <w:p>
-            <w:pPr>
-              <w:pStyle w:val="Contenidodelatabla"/>
+            <w:tcW w:w="4818" w:type="dxa"/>
+            <w:tcBorders>
+              <w:left w:val="single" w:sz="4" w:space="0" w:color="000000"/>
+              <w:bottom w:val="single" w:sz="4" w:space="0" w:color="000000"/>
+            </w:tcBorders>
+          </w:tcPr>
+          <w:p>
+            <w:pPr>
+              <w:pStyle w:val="Contenidodelatabla"/>
+              <w:widowControl w:val="false"/>
               <w:bidi w:val="0"/>
               <w:jc w:val="left"/>
               <w:rPr/>
@@ -1780,6 +1819,7 @@
           <w:p>
             <w:pPr>
               <w:pStyle w:val="Contenidodelatabla"/>
+              <w:widowControl w:val="false"/>
               <w:bidi w:val="0"/>
               <w:jc w:val="left"/>
               <w:rPr/>
@@ -1795,15 +1835,16 @@
         <w:trPr/>
         <w:tc>
           <w:tcPr>
-            <w:tcW w:w="4819" w:type="dxa"/>
-            <w:tcBorders>
-              <w:left w:val="single" w:sz="4" w:space="0" w:color="000000"/>
-              <w:bottom w:val="single" w:sz="4" w:space="0" w:color="000000"/>
-            </w:tcBorders>
-          </w:tcPr>
-          <w:p>
-            <w:pPr>
-              <w:pStyle w:val="Contenidodelatabla"/>
+            <w:tcW w:w="4818" w:type="dxa"/>
+            <w:tcBorders>
+              <w:left w:val="single" w:sz="4" w:space="0" w:color="000000"/>
+              <w:bottom w:val="single" w:sz="4" w:space="0" w:color="000000"/>
+            </w:tcBorders>
+          </w:tcPr>
+          <w:p>
+            <w:pPr>
+              <w:pStyle w:val="Contenidodelatabla"/>
+              <w:widowControl w:val="false"/>
               <w:bidi w:val="0"/>
               <w:jc w:val="left"/>
               <w:rPr/>
@@ -1826,6 +1867,7 @@
           <w:p>
             <w:pPr>
               <w:pStyle w:val="Contenidodelatabla"/>
+              <w:widowControl w:val="false"/>
               <w:bidi w:val="0"/>
               <w:jc w:val="left"/>
               <w:rPr/>
@@ -1841,15 +1883,16 @@
         <w:trPr/>
         <w:tc>
           <w:tcPr>
-            <w:tcW w:w="4819" w:type="dxa"/>
-            <w:tcBorders>
-              <w:left w:val="single" w:sz="4" w:space="0" w:color="000000"/>
-              <w:bottom w:val="single" w:sz="4" w:space="0" w:color="000000"/>
-            </w:tcBorders>
-          </w:tcPr>
-          <w:p>
-            <w:pPr>
-              <w:pStyle w:val="Contenidodelatabla"/>
+            <w:tcW w:w="4818" w:type="dxa"/>
+            <w:tcBorders>
+              <w:left w:val="single" w:sz="4" w:space="0" w:color="000000"/>
+              <w:bottom w:val="single" w:sz="4" w:space="0" w:color="000000"/>
+            </w:tcBorders>
+          </w:tcPr>
+          <w:p>
+            <w:pPr>
+              <w:pStyle w:val="Contenidodelatabla"/>
+              <w:widowControl w:val="false"/>
               <w:bidi w:val="0"/>
               <w:jc w:val="left"/>
               <w:rPr/>
@@ -1872,6 +1915,7 @@
           <w:p>
             <w:pPr>
               <w:pStyle w:val="Contenidodelatabla"/>
+              <w:widowControl w:val="false"/>
               <w:bidi w:val="0"/>
               <w:jc w:val="left"/>
               <w:rPr/>
@@ -1887,15 +1931,16 @@
         <w:trPr/>
         <w:tc>
           <w:tcPr>
-            <w:tcW w:w="4819" w:type="dxa"/>
-            <w:tcBorders>
-              <w:left w:val="single" w:sz="4" w:space="0" w:color="000000"/>
-              <w:bottom w:val="single" w:sz="4" w:space="0" w:color="000000"/>
-            </w:tcBorders>
-          </w:tcPr>
-          <w:p>
-            <w:pPr>
-              <w:pStyle w:val="Contenidodelatabla"/>
+            <w:tcW w:w="4818" w:type="dxa"/>
+            <w:tcBorders>
+              <w:left w:val="single" w:sz="4" w:space="0" w:color="000000"/>
+              <w:bottom w:val="single" w:sz="4" w:space="0" w:color="000000"/>
+            </w:tcBorders>
+          </w:tcPr>
+          <w:p>
+            <w:pPr>
+              <w:pStyle w:val="Contenidodelatabla"/>
+              <w:widowControl w:val="false"/>
               <w:bidi w:val="0"/>
               <w:jc w:val="left"/>
               <w:rPr/>
@@ -1918,6 +1963,7 @@
           <w:p>
             <w:pPr>
               <w:pStyle w:val="Contenidodelatabla"/>
+              <w:widowControl w:val="false"/>
               <w:bidi w:val="0"/>
               <w:jc w:val="left"/>
               <w:rPr/>
@@ -1933,15 +1979,16 @@
         <w:trPr/>
         <w:tc>
           <w:tcPr>
-            <w:tcW w:w="4819" w:type="dxa"/>
-            <w:tcBorders>
-              <w:left w:val="single" w:sz="4" w:space="0" w:color="000000"/>
-              <w:bottom w:val="single" w:sz="4" w:space="0" w:color="000000"/>
-            </w:tcBorders>
-          </w:tcPr>
-          <w:p>
-            <w:pPr>
-              <w:pStyle w:val="Contenidodelatabla"/>
+            <w:tcW w:w="4818" w:type="dxa"/>
+            <w:tcBorders>
+              <w:left w:val="single" w:sz="4" w:space="0" w:color="000000"/>
+              <w:bottom w:val="single" w:sz="4" w:space="0" w:color="000000"/>
+            </w:tcBorders>
+          </w:tcPr>
+          <w:p>
+            <w:pPr>
+              <w:pStyle w:val="Contenidodelatabla"/>
+              <w:widowControl w:val="false"/>
               <w:bidi w:val="0"/>
               <w:jc w:val="left"/>
               <w:rPr/>
@@ -1964,6 +2011,7 @@
           <w:p>
             <w:pPr>
               <w:pStyle w:val="Contenidodelatabla"/>
+              <w:widowControl w:val="false"/>
               <w:bidi w:val="0"/>
               <w:jc w:val="left"/>
               <w:rPr/>
@@ -1979,36 +2027,38 @@
         <w:trPr/>
         <w:tc>
           <w:tcPr>
-            <w:tcW w:w="4819" w:type="dxa"/>
-            <w:tcBorders>
-              <w:left w:val="single" w:sz="4" w:space="0" w:color="000000"/>
-              <w:bottom w:val="single" w:sz="4" w:space="0" w:color="000000"/>
-            </w:tcBorders>
-          </w:tcPr>
-          <w:p>
-            <w:pPr>
-              <w:pStyle w:val="Contenidodelatabla"/>
-              <w:bidi w:val="0"/>
-              <w:jc w:val="left"/>
-              <w:rPr/>
-            </w:pPr>
-            <w:r>
-              <w:rPr/>
-            </w:r>
-          </w:p>
-        </w:tc>
-        <w:tc>
-          <w:tcPr>
-            <w:tcW w:w="4819" w:type="dxa"/>
-            <w:tcBorders>
-              <w:left w:val="single" w:sz="4" w:space="0" w:color="000000"/>
-              <w:bottom w:val="single" w:sz="4" w:space="0" w:color="000000"/>
-              <w:right w:val="single" w:sz="4" w:space="0" w:color="000000"/>
-            </w:tcBorders>
-          </w:tcPr>
-          <w:p>
-            <w:pPr>
-              <w:pStyle w:val="Contenidodelatabla"/>
+            <w:tcW w:w="4818" w:type="dxa"/>
+            <w:tcBorders>
+              <w:left w:val="single" w:sz="4" w:space="0" w:color="000000"/>
+              <w:bottom w:val="single" w:sz="4" w:space="0" w:color="000000"/>
+            </w:tcBorders>
+          </w:tcPr>
+          <w:p>
+            <w:pPr>
+              <w:pStyle w:val="Contenidodelatabla"/>
+              <w:widowControl w:val="false"/>
+              <w:bidi w:val="0"/>
+              <w:jc w:val="left"/>
+              <w:rPr/>
+            </w:pPr>
+            <w:r>
+              <w:rPr/>
+            </w:r>
+          </w:p>
+        </w:tc>
+        <w:tc>
+          <w:tcPr>
+            <w:tcW w:w="4819" w:type="dxa"/>
+            <w:tcBorders>
+              <w:left w:val="single" w:sz="4" w:space="0" w:color="000000"/>
+              <w:bottom w:val="single" w:sz="4" w:space="0" w:color="000000"/>
+              <w:right w:val="single" w:sz="4" w:space="0" w:color="000000"/>
+            </w:tcBorders>
+          </w:tcPr>
+          <w:p>
+            <w:pPr>
+              <w:pStyle w:val="Contenidodelatabla"/>
+              <w:widowControl w:val="false"/>
               <w:bidi w:val="0"/>
               <w:jc w:val="left"/>
               <w:rPr/>
@@ -2024,36 +2074,38 @@
         <w:trPr/>
         <w:tc>
           <w:tcPr>
-            <w:tcW w:w="4819" w:type="dxa"/>
-            <w:tcBorders>
-              <w:left w:val="single" w:sz="4" w:space="0" w:color="000000"/>
-              <w:bottom w:val="single" w:sz="4" w:space="0" w:color="000000"/>
-            </w:tcBorders>
-          </w:tcPr>
-          <w:p>
-            <w:pPr>
-              <w:pStyle w:val="Contenidodelatabla"/>
-              <w:bidi w:val="0"/>
-              <w:jc w:val="left"/>
-              <w:rPr/>
-            </w:pPr>
-            <w:r>
-              <w:rPr/>
-            </w:r>
-          </w:p>
-        </w:tc>
-        <w:tc>
-          <w:tcPr>
-            <w:tcW w:w="4819" w:type="dxa"/>
-            <w:tcBorders>
-              <w:left w:val="single" w:sz="4" w:space="0" w:color="000000"/>
-              <w:bottom w:val="single" w:sz="4" w:space="0" w:color="000000"/>
-              <w:right w:val="single" w:sz="4" w:space="0" w:color="000000"/>
-            </w:tcBorders>
-          </w:tcPr>
-          <w:p>
-            <w:pPr>
-              <w:pStyle w:val="Contenidodelatabla"/>
+            <w:tcW w:w="4818" w:type="dxa"/>
+            <w:tcBorders>
+              <w:left w:val="single" w:sz="4" w:space="0" w:color="000000"/>
+              <w:bottom w:val="single" w:sz="4" w:space="0" w:color="000000"/>
+            </w:tcBorders>
+          </w:tcPr>
+          <w:p>
+            <w:pPr>
+              <w:pStyle w:val="Contenidodelatabla"/>
+              <w:widowControl w:val="false"/>
+              <w:bidi w:val="0"/>
+              <w:jc w:val="left"/>
+              <w:rPr/>
+            </w:pPr>
+            <w:r>
+              <w:rPr/>
+            </w:r>
+          </w:p>
+        </w:tc>
+        <w:tc>
+          <w:tcPr>
+            <w:tcW w:w="4819" w:type="dxa"/>
+            <w:tcBorders>
+              <w:left w:val="single" w:sz="4" w:space="0" w:color="000000"/>
+              <w:bottom w:val="single" w:sz="4" w:space="0" w:color="000000"/>
+              <w:right w:val="single" w:sz="4" w:space="0" w:color="000000"/>
+            </w:tcBorders>
+          </w:tcPr>
+          <w:p>
+            <w:pPr>
+              <w:pStyle w:val="Contenidodelatabla"/>
+              <w:widowControl w:val="false"/>
               <w:bidi w:val="0"/>
               <w:jc w:val="left"/>
               <w:rPr/>
@@ -2167,6 +2219,7 @@
       <w:pgNumType w:fmt="decimal"/>
       <w:formProt w:val="false"/>
       <w:textDirection w:val="lrTb"/>
+      <w:docGrid w:type="default" w:linePitch="100" w:charSpace="0"/>
     </w:sectPr>
   </w:body>
 </w:document>
@@ -2186,7 +2239,6 @@
     </w:rPrDefault>
     <w:pPrDefault>
       <w:pPr>
-        <w:widowControl/>
         <w:suppressAutoHyphens w:val="true"/>
       </w:pPr>
     </w:pPrDefault>
@@ -2196,7 +2248,10 @@
     <w:qFormat/>
     <w:pPr>
       <w:widowControl/>
+      <w:suppressAutoHyphens w:val="true"/>
       <w:bidi w:val="0"/>
+      <w:spacing w:before="0" w:after="0"/>
+      <w:jc w:val="left"/>
     </w:pPr>
     <w:rPr>
       <w:rFonts w:ascii="Liberation Serif" w:hAnsi="Liberation Serif" w:eastAsia="NSimSun" w:cs="Arial"/>

</xml_diff>